<commit_message>
fixed navbar and added more comments
</commit_message>
<xml_diff>
--- a/Documentation.docx
+++ b/Documentation.docx
@@ -1,6 +1,6 @@
 
 <file path=word/document.xml><?xml version="1.0" encoding="utf-8"?>
-<w:document xmlns:wpc="http://schemas.microsoft.com/office/word/2010/wordprocessingCanvas" xmlns:cx="http://schemas.microsoft.com/office/drawing/2014/chartex" xmlns:cx1="http://schemas.microsoft.com/office/drawing/2015/9/8/chartex" xmlns:cx2="http://schemas.microsoft.com/office/drawing/2015/10/21/chartex" xmlns:cx3="http://schemas.microsoft.com/office/drawing/2016/5/9/chartex" xmlns:cx4="http://schemas.microsoft.com/office/drawing/2016/5/10/chartex" xmlns:cx5="http://schemas.microsoft.com/office/drawing/2016/5/11/chartex" xmlns:cx6="http://schemas.microsoft.com/office/drawing/2016/5/12/chartex" xmlns:cx7="http://schemas.microsoft.com/office/drawing/2016/5/13/chartex" xmlns:cx8="http://schemas.microsoft.com/office/drawing/2016/5/14/chartex" xmlns:mc="http://schemas.openxmlformats.org/markup-compatibility/2006" xmlns:aink="http://schemas.microsoft.com/office/drawing/2016/ink" xmlns:am3d="http://schemas.microsoft.com/office/drawing/2017/model3d" xmlns:o="urn:schemas-microsoft-com:office:office" xmlns:oel="http://schemas.microsoft.com/office/2019/extlst" xmlns:r="http://schemas.openxmlformats.org/officeDocument/2006/relationships" xmlns:m="http://schemas.openxmlformats.org/officeDocument/2006/math" xmlns:v="urn:schemas-microsoft-com:vml" xmlns:wp14="http://schemas.microsoft.com/office/word/2010/wordprocessingDrawing" xmlns:wp="http://schemas.openxmlformats.org/drawingml/2006/wordprocessingDrawing" xmlns:w10="urn:schemas-microsoft-com:office:word" xmlns:w="http://schemas.openxmlformats.org/wordprocessingml/2006/main" xmlns:w14="http://schemas.microsoft.com/office/word/2010/wordml" xmlns:w15="http://schemas.microsoft.com/office/word/2012/wordml" xmlns:w16cex="http://schemas.microsoft.com/office/word/2018/wordml/cex" xmlns:w16cid="http://schemas.microsoft.com/office/word/2016/wordml/cid" xmlns:w16="http://schemas.microsoft.com/office/word/2018/wordml" xmlns:w16du="http://schemas.microsoft.com/office/word/2023/wordml/word16du" xmlns:w16sdtdh="http://schemas.microsoft.com/office/word/2020/wordml/sdtdatahash" xmlns:w16se="http://schemas.microsoft.com/office/word/2015/wordml/symex" xmlns:wpg="http://schemas.microsoft.com/office/word/2010/wordprocessingGroup" xmlns:wpi="http://schemas.microsoft.com/office/word/2010/wordprocessingInk" xmlns:wne="http://schemas.microsoft.com/office/word/2006/wordml" xmlns:wps="http://schemas.microsoft.com/office/word/2010/wordprocessingShape" mc:Ignorable="w14 w15 w16se w16cid w16 w16cex w16sdtdh w16du wp14">
+<w:document xmlns:wpc="http://schemas.microsoft.com/office/word/2010/wordprocessingCanvas" xmlns:cx="http://schemas.microsoft.com/office/drawing/2014/chartex" xmlns:cx1="http://schemas.microsoft.com/office/drawing/2015/9/8/chartex" xmlns:cx2="http://schemas.microsoft.com/office/drawing/2015/10/21/chartex" xmlns:cx3="http://schemas.microsoft.com/office/drawing/2016/5/9/chartex" xmlns:cx4="http://schemas.microsoft.com/office/drawing/2016/5/10/chartex" xmlns:cx5="http://schemas.microsoft.com/office/drawing/2016/5/11/chartex" xmlns:cx6="http://schemas.microsoft.com/office/drawing/2016/5/12/chartex" xmlns:cx7="http://schemas.microsoft.com/office/drawing/2016/5/13/chartex" xmlns:cx8="http://schemas.microsoft.com/office/drawing/2016/5/14/chartex" xmlns:mc="http://schemas.openxmlformats.org/markup-compatibility/2006" xmlns:aink="http://schemas.microsoft.com/office/drawing/2016/ink" xmlns:am3d="http://schemas.microsoft.com/office/drawing/2017/model3d" xmlns:o="urn:schemas-microsoft-com:office:office" xmlns:oel="http://schemas.microsoft.com/office/2019/extlst" xmlns:r="http://schemas.openxmlformats.org/officeDocument/2006/relationships" xmlns:m="http://schemas.openxmlformats.org/officeDocument/2006/math" xmlns:v="urn:schemas-microsoft-com:vml" xmlns:wp14="http://schemas.microsoft.com/office/word/2010/wordprocessingDrawing" xmlns:wp="http://schemas.openxmlformats.org/drawingml/2006/wordprocessingDrawing" xmlns:w10="urn:schemas-microsoft-com:office:word" xmlns:w="http://schemas.openxmlformats.org/wordprocessingml/2006/main" xmlns:w14="http://schemas.microsoft.com/office/word/2010/wordml" xmlns:w15="http://schemas.microsoft.com/office/word/2012/wordml" xmlns:w16cex="http://schemas.microsoft.com/office/word/2018/wordml/cex" xmlns:w16cid="http://schemas.microsoft.com/office/word/2016/wordml/cid" xmlns:w16="http://schemas.microsoft.com/office/word/2018/wordml" xmlns:w16du="http://schemas.microsoft.com/office/word/2023/wordml/word16du" xmlns:w16sdtdh="http://schemas.microsoft.com/office/word/2020/wordml/sdtdatahash" xmlns:w16sdtfl="http://schemas.microsoft.com/office/word/2024/wordml/sdtformatlock" xmlns:w16se="http://schemas.microsoft.com/office/word/2015/wordml/symex" xmlns:wpg="http://schemas.microsoft.com/office/word/2010/wordprocessingGroup" xmlns:wpi="http://schemas.microsoft.com/office/word/2010/wordprocessingInk" xmlns:wne="http://schemas.microsoft.com/office/word/2006/wordml" xmlns:wps="http://schemas.microsoft.com/office/word/2010/wordprocessingShape" mc:Ignorable="w14 w15 w16se w16cid w16 w16cex w16sdtdh w16sdtfl w16du wp14">
   <w:body>
     <w:p>
       <w:pPr>
@@ -786,200 +786,305 @@
     </w:p>
     <w:p>
       <w:r>
-        <w:t>CREATE TABLE IF NOT EXISTS user (</w:t>
-      </w:r>
-      <w:r>
-        <w:br/>
-        <w:t xml:space="preserve">    id INTEGER PRIMARY KEY AUTOINCREMENT,</w:t>
-      </w:r>
-      <w:r>
-        <w:br/>
-        <w:t xml:space="preserve">    username TEXT NOT NULL UNIQUE,</w:t>
-      </w:r>
-      <w:r>
-        <w:br/>
-        <w:t xml:space="preserve">    password TEXT NOT NULL,</w:t>
-      </w:r>
-      <w:r>
-        <w:br/>
-        <w:t xml:space="preserve">    name TEXT NOT NULL,</w:t>
-      </w:r>
-      <w:r>
-        <w:br/>
-        <w:t xml:space="preserve">    surname TEXT NOT NULL,</w:t>
-      </w:r>
-      <w:r>
-        <w:br/>
-        <w:t xml:space="preserve">    address TEXT NOT NULL</w:t>
-      </w:r>
-      <w:r>
-        <w:br/>
-        <w:t>);</w:t>
-      </w:r>
-      <w:r>
-        <w:br/>
-      </w:r>
-      <w:r>
-        <w:br/>
-        <w:t>CREATE TABLE IF NOT EXISTS item (</w:t>
-      </w:r>
-      <w:r>
-        <w:br/>
-        <w:t xml:space="preserve">    code INTEGER PRIMARY KEY AUTOINCREMENT,</w:t>
-      </w:r>
-      <w:r>
-        <w:br/>
-        <w:t xml:space="preserve">    name TEXT NOT NULL,</w:t>
-      </w:r>
-      <w:r>
-        <w:br/>
-        <w:t xml:space="preserve">    description TEXT NOT NULL,</w:t>
-      </w:r>
-      <w:r>
-        <w:br/>
-        <w:t xml:space="preserve">    image_path TEXT NOT NULL,</w:t>
-      </w:r>
-      <w:r>
-        <w:br/>
-        <w:t xml:space="preserve">    price INTEGER NOT NULL,</w:t>
-      </w:r>
-      <w:r>
-        <w:br/>
-        <w:t xml:space="preserve">    owner_id INTEGER NOT NULL,</w:t>
-      </w:r>
-      <w:r>
-        <w:br/>
-        <w:t xml:space="preserve">    is_available BOOLEAN DEFAULT 1,</w:t>
-      </w:r>
-      <w:r>
-        <w:br/>
-        <w:t xml:space="preserve">    FOREIGN KEY (owner_id) REFERENCES user(id)</w:t>
-      </w:r>
-      <w:r>
-        <w:br/>
-        <w:t xml:space="preserve">    ON UPDATE CASCADE ON DELETE NO ACTION</w:t>
-      </w:r>
-      <w:r>
-        <w:br/>
-        <w:t>);</w:t>
-      </w:r>
-      <w:r>
-        <w:br/>
-      </w:r>
-      <w:r>
-        <w:br/>
-        <w:t>CREATE TABLE IF NOT EXISTS auction_listing (</w:t>
-      </w:r>
-      <w:r>
-        <w:br/>
-        <w:t xml:space="preserve">    id INTEGER PRIMARY KEY AUTOINCREMENT,</w:t>
-      </w:r>
-      <w:r>
-        <w:br/>
-        <w:t xml:space="preserve">    seller_id INTEGER NOT NULL,</w:t>
-      </w:r>
-      <w:r>
-        <w:br/>
-        <w:t xml:space="preserve">    initial_price INTEGER NOT NULL,</w:t>
-      </w:r>
-      <w:r>
-        <w:br/>
-        <w:t xml:space="preserve">    min_raise INTEGER NOT NULL,</w:t>
-      </w:r>
-      <w:r>
-        <w:br/>
-        <w:t xml:space="preserve">    deadline DATETIME NOT NULL,</w:t>
-      </w:r>
-      <w:r>
-        <w:br/>
-        <w:t xml:space="preserve">    closed BOOLEAN DEFAULT 0,</w:t>
-      </w:r>
-      <w:r>
-        <w:br/>
-        <w:t xml:space="preserve">    FOREIGN KEY (seller_id) REFERENCES user(id)</w:t>
-      </w:r>
-      <w:r>
-        <w:br/>
-        <w:t xml:space="preserve">    ON UPDATE CASCADE ON DELETE NO ACTION</w:t>
-      </w:r>
-      <w:r>
-        <w:br/>
-        <w:t>);</w:t>
-      </w:r>
-      <w:r>
-        <w:br/>
-      </w:r>
-      <w:r>
-        <w:br/>
-        <w:t>CREATE TABLE IF NOT EXISTS auction_contains_item (</w:t>
-      </w:r>
-      <w:r>
-        <w:br/>
-        <w:t xml:space="preserve">    auction_id INTEGER NOT NULL,</w:t>
-      </w:r>
-      <w:r>
-        <w:br/>
-        <w:t xml:space="preserve">    item_id INTEGER NOT NULL,</w:t>
-      </w:r>
-      <w:r>
-        <w:br/>
-        <w:t xml:space="preserve">    PRIMARY KEY (auction_id, item_id),</w:t>
-      </w:r>
-      <w:r>
-        <w:br/>
-        <w:t xml:space="preserve">    FOREIGN KEY (auction_id) REFERENCES auction_listing(id)</w:t>
-      </w:r>
-      <w:r>
-        <w:br/>
-        <w:t xml:space="preserve">    ON UPDATE CASCADE ON DELETE NO ACTION,</w:t>
-      </w:r>
-      <w:r>
-        <w:br/>
-        <w:t xml:space="preserve">    FOREIGN KEY (item_id) REFERENCES item(code)</w:t>
-      </w:r>
-      <w:r>
-        <w:br/>
-        <w:t xml:space="preserve">    ON UPDATE CASCADE ON DELETE NO ACTION</w:t>
-      </w:r>
-      <w:r>
-        <w:br/>
-      </w:r>
-      <w:r>
-        <w:lastRenderedPageBreak/>
-        <w:t>);</w:t>
-      </w:r>
-      <w:r>
-        <w:br/>
-      </w:r>
-      <w:r>
-        <w:br/>
-        <w:t>CREATE TABLE IF NOT EXISTS bid (</w:t>
-      </w:r>
-      <w:r>
-        <w:br/>
-        <w:t xml:space="preserve">    id INTEGER PRIMARY KEY AUTOINCREMENT,</w:t>
-      </w:r>
-      <w:r>
-        <w:br/>
-        <w:t xml:space="preserve">    auction_id INTEGER NOT NULL,</w:t>
-      </w:r>
-      <w:r>
-        <w:br/>
-        <w:t xml:space="preserve">    user_id INTEGER NOT NULL,</w:t>
-      </w:r>
-      <w:r>
-        <w:br/>
-        <w:t xml:space="preserve">    price INTEGER NOT NULL,</w:t>
-      </w:r>
-      <w:r>
-        <w:br/>
-        <w:t xml:space="preserve">    timestamp TIMESTAMP DEFAULT </w:t>
+        <w:t>CREATE TABLE IF NOT EXISTS utente (</w:t>
+      </w:r>
+      <w:r>
+        <w:br/>
+        <w:t xml:space="preserve">    username VARCHAR(100) PRIMARY KEY,</w:t>
+      </w:r>
+      <w:r>
+        <w:br/>
+        <w:t xml:space="preserve">    pass_hash VARCHAR(250) NOT NULL,</w:t>
+      </w:r>
+      <w:r>
+        <w:br/>
+        <w:t xml:space="preserve">    nome VARCHAR(100) NOT NULL,</w:t>
+      </w:r>
+      <w:r>
+        <w:br/>
+        <w:t xml:space="preserve">    cognome VARCHAR(100) NOT NULL,</w:t>
+      </w:r>
+      <w:r>
+        <w:br/>
+        <w:t xml:space="preserve">    indirizzo VARCHAR(400) NOT NULL,</w:t>
+      </w:r>
+      <w:r>
+        <w:br/>
+        <w:t xml:space="preserve">    CHECK(</w:t>
       </w:r>
       <w:r>
         <w:rPr>
           <w:i/>
           <w:iCs/>
         </w:rPr>
+        <w:t>length</w:t>
+      </w:r>
+      <w:r>
+        <w:t>(username) &gt;= 1),</w:t>
+      </w:r>
+      <w:r>
+        <w:br/>
+        <w:t xml:space="preserve">    CHECK(</w:t>
+      </w:r>
+      <w:r>
+        <w:rPr>
+          <w:i/>
+          <w:iCs/>
+        </w:rPr>
+        <w:t>length</w:t>
+      </w:r>
+      <w:r>
+        <w:t>(pass_hash) &gt;= 10),</w:t>
+      </w:r>
+      <w:r>
+        <w:br/>
+        <w:t xml:space="preserve">    CHECK(</w:t>
+      </w:r>
+      <w:r>
+        <w:rPr>
+          <w:i/>
+          <w:iCs/>
+        </w:rPr>
+        <w:t>length</w:t>
+      </w:r>
+      <w:r>
+        <w:t>(nome) &gt;= 2),</w:t>
+      </w:r>
+      <w:r>
+        <w:br/>
+        <w:t xml:space="preserve">    CHECK(</w:t>
+      </w:r>
+      <w:r>
+        <w:rPr>
+          <w:i/>
+          <w:iCs/>
+        </w:rPr>
+        <w:t>length</w:t>
+      </w:r>
+      <w:r>
+        <w:t>(cognome) &gt;= 2),</w:t>
+      </w:r>
+      <w:r>
+        <w:br/>
+        <w:t xml:space="preserve">    CHECK(</w:t>
+      </w:r>
+      <w:r>
+        <w:rPr>
+          <w:i/>
+          <w:iCs/>
+        </w:rPr>
+        <w:t>length</w:t>
+      </w:r>
+      <w:r>
+        <w:t>(indirizzo) &gt;= 6)</w:t>
+      </w:r>
+      <w:r>
+        <w:br/>
+        <w:t>);</w:t>
+      </w:r>
+    </w:p>
+    <w:p>
+      <w:r>
+        <w:br/>
+      </w:r>
+      <w:r>
+        <w:t>CREATE TABLE IF NOT EXISTS articolo (</w:t>
+      </w:r>
+      <w:r>
+        <w:br/>
+        <w:t xml:space="preserve">    id INTEGER PRIMARY KEY AUTOINCREMENT,</w:t>
+      </w:r>
+      <w:r>
+        <w:br/>
+        <w:t xml:space="preserve">    nome VARCHAR(200) NOT NULL,</w:t>
+      </w:r>
+      <w:r>
+        <w:br/>
+        <w:t xml:space="preserve">    descrizione VARCHAR(1000),</w:t>
+      </w:r>
+      <w:r>
+        <w:br/>
+        <w:t xml:space="preserve">    immagine blob,</w:t>
+      </w:r>
+      <w:r>
+        <w:br/>
+        <w:t xml:space="preserve">    prezzo INTEGER NOT NULL CHECK (prezzo &gt; 0 AND prezzo &lt; 500000),</w:t>
+      </w:r>
+      <w:r>
+        <w:br/>
+        <w:t xml:space="preserve">    venditore VARCHAR(100) NOT NULL,</w:t>
+      </w:r>
+      <w:r>
+        <w:br/>
+        <w:t xml:space="preserve">    FOREIGN KEY (venditore) REFERENCES utente(username),</w:t>
+      </w:r>
+      <w:r>
+        <w:br/>
+        <w:t xml:space="preserve">    CHECK(</w:t>
+      </w:r>
+      <w:r>
+        <w:rPr>
+          <w:i/>
+          <w:iCs/>
+        </w:rPr>
+        <w:t>length</w:t>
+      </w:r>
+      <w:r>
+        <w:t>(nome) &gt;= 3)</w:t>
+      </w:r>
+      <w:r>
+        <w:br/>
+        <w:t>);</w:t>
+      </w:r>
+    </w:p>
+    <w:p>
+      <w:r>
+        <w:br/>
+      </w:r>
+      <w:r>
+        <w:t>CREATE TABLE IF NOT EXISTS asta (</w:t>
+      </w:r>
+      <w:r>
+        <w:br/>
+        <w:t xml:space="preserve">    id INTEGER PRIMARY KEY AUTOINCREMENT,</w:t>
+      </w:r>
+      <w:r>
+        <w:br/>
+        <w:t xml:space="preserve">    nome VARCHAR(200) NOT NULL,</w:t>
+      </w:r>
+      <w:r>
+        <w:br/>
+        <w:t xml:space="preserve">    descrizione VARCHAR(1000),</w:t>
+      </w:r>
+      <w:r>
+        <w:br/>
+        <w:t xml:space="preserve">    immagine blob,</w:t>
+      </w:r>
+      <w:r>
+        <w:br/>
+        <w:t xml:space="preserve">    scadenza VARCHAR(50) NOT NULL,</w:t>
+      </w:r>
+      <w:r>
+        <w:br/>
+        <w:t xml:space="preserve">    rialzo_minimo INTEGER NOT NULL CHECK (rialzo_minimo &gt; 0 AND rialzo_minimo &lt; 100000),</w:t>
+      </w:r>
+      <w:r>
+        <w:br/>
+        <w:t xml:space="preserve">    venditore VARCHAR(100) NOT NULL,</w:t>
+      </w:r>
+      <w:r>
+        <w:br/>
+        <w:t xml:space="preserve">    aggiudicatario VARCHAR(100),</w:t>
+      </w:r>
+      <w:r>
+        <w:br/>
+        <w:t xml:space="preserve">    FOREIGN KEY (venditore) REFERENCES utente(username),</w:t>
+      </w:r>
+      <w:r>
+        <w:br/>
+        <w:t xml:space="preserve">    FOREIGN KEY (aggiudicatario) REFERENCES utente(username) ON DELETE SET NULL,</w:t>
+      </w:r>
+      <w:r>
+        <w:br/>
+        <w:t xml:space="preserve">    CHECK(</w:t>
+      </w:r>
+      <w:r>
+        <w:rPr>
+          <w:i/>
+          <w:iCs/>
+        </w:rPr>
+        <w:t>length</w:t>
+      </w:r>
+      <w:r>
+        <w:t>(nome) &gt;= 4),</w:t>
+      </w:r>
+      <w:r>
+        <w:br/>
+        <w:t xml:space="preserve">    CHECK(</w:t>
+      </w:r>
+      <w:r>
+        <w:rPr>
+          <w:i/>
+          <w:iCs/>
+        </w:rPr>
+        <w:t>length</w:t>
+      </w:r>
+      <w:r>
+        <w:t>(scadenza) &gt;= 4)</w:t>
+      </w:r>
+      <w:r>
+        <w:br/>
+        <w:t>);</w:t>
+      </w:r>
+    </w:p>
+    <w:p>
+      <w:r>
+        <w:lastRenderedPageBreak/>
+        <w:br/>
+      </w:r>
+      <w:r>
+        <w:br/>
+      </w:r>
+      <w:r>
+        <w:t>CREATE TABLE IF NOT EXISTS asta_articoli (</w:t>
+      </w:r>
+      <w:r>
+        <w:br/>
+        <w:t xml:space="preserve">    id_asta INTEGER NOT NULL,</w:t>
+      </w:r>
+      <w:r>
+        <w:br/>
+        <w:t xml:space="preserve">    id_articolo INTEGER NOT NULL,</w:t>
+      </w:r>
+      <w:r>
+        <w:br/>
+        <w:t xml:space="preserve">    PRIMARY KEY (id_asta, id_articolo),</w:t>
+      </w:r>
+      <w:r>
+        <w:br/>
+        <w:t xml:space="preserve">    FOREIGN KEY (id_asta) REFERENCES asta(id),</w:t>
+      </w:r>
+      <w:r>
+        <w:br/>
+        <w:t xml:space="preserve">    FOREIGN KEY (id_articolo) REFERENCES articolo(id)</w:t>
+      </w:r>
+      <w:r>
+        <w:br/>
+        <w:t>);</w:t>
+      </w:r>
+    </w:p>
+    <w:p>
+      <w:r>
+        <w:br/>
+      </w:r>
+      <w:r>
+        <w:t>CREATE TABLE IF NOT EXISTS offerta (</w:t>
+      </w:r>
+      <w:r>
+        <w:br/>
+        <w:t xml:space="preserve">    id INTEGER PRIMARY KEY AUTOINCREMENT,</w:t>
+      </w:r>
+      <w:r>
+        <w:br/>
+        <w:t xml:space="preserve">    id_asta INTEGER NOT NULL,</w:t>
+      </w:r>
+      <w:r>
+        <w:br/>
+        <w:t xml:space="preserve">    username VARCHAR(100) NOT NULL,</w:t>
+      </w:r>
+      <w:r>
+        <w:br/>
+        <w:t xml:space="preserve">    prezzo_offerto INTEGER NOT NULL CHECK (prezzo_offerto &gt; 0 AND prezzo_offerto &lt; 1000000),</w:t>
+      </w:r>
+      <w:r>
+        <w:br/>
+        <w:t xml:space="preserve">    data_offerta VARCHAR(50) NOT NULL DEFAULT </w:t>
+      </w:r>
+      <w:r>
+        <w:rPr>
+          <w:i/>
+          <w:iCs/>
+        </w:rPr>
         <w:t>CURRENT_TIMESTAMP</w:t>
       </w:r>
       <w:r>
@@ -987,81 +1092,32 @@
       </w:r>
       <w:r>
         <w:br/>
-        <w:t xml:space="preserve">    FOREIGN KEY (auction_id) REFERENCES auction_listing(id)</w:t>
-      </w:r>
-      <w:r>
-        <w:br/>
-        <w:t xml:space="preserve">    ON UPDATE CASCADE ON DELETE NO ACTION,</w:t>
-      </w:r>
-      <w:r>
-        <w:br/>
-        <w:t xml:space="preserve">    FOREIGN KEY (user_id) REFERENCES user(id)</w:t>
-      </w:r>
-      <w:r>
-        <w:br/>
-        <w:t xml:space="preserve">    ON UPDATE CASCADE ON DELETE NO ACTION</w:t>
+        <w:t xml:space="preserve">    FOREIGN KEY (id_asta) REFERENCES asta(id),</w:t>
+      </w:r>
+      <w:r>
+        <w:br/>
+        <w:t xml:space="preserve">    FOREIGN KEY (username) REFERENCES utente(username),</w:t>
+      </w:r>
+      <w:r>
+        <w:br/>
+        <w:t xml:space="preserve">    CHECK(</w:t>
+      </w:r>
+      <w:r>
+        <w:rPr>
+          <w:i/>
+          <w:iCs/>
+        </w:rPr>
+        <w:t>length</w:t>
+      </w:r>
+      <w:r>
+        <w:t>(data_offerta) &gt;= 4)</w:t>
       </w:r>
       <w:r>
         <w:br/>
         <w:t>);</w:t>
       </w:r>
     </w:p>
-    <w:p>
-      <w:pPr>
-        <w:rPr>
-          <w:sz w:val="20"/>
-          <w:szCs w:val="20"/>
-        </w:rPr>
-      </w:pPr>
-    </w:p>
-    <w:p>
-      <w:pPr>
-        <w:rPr>
-          <w:sz w:val="20"/>
-          <w:szCs w:val="20"/>
-        </w:rPr>
-      </w:pPr>
-    </w:p>
-    <w:p>
-      <w:pPr>
-        <w:rPr>
-          <w:sz w:val="20"/>
-          <w:szCs w:val="20"/>
-        </w:rPr>
-      </w:pPr>
-    </w:p>
-    <w:p>
-      <w:pPr>
-        <w:rPr>
-          <w:sz w:val="20"/>
-          <w:szCs w:val="20"/>
-        </w:rPr>
-      </w:pPr>
-    </w:p>
-    <w:p>
-      <w:pPr>
-        <w:rPr>
-          <w:sz w:val="20"/>
-          <w:szCs w:val="20"/>
-        </w:rPr>
-      </w:pPr>
-    </w:p>
-    <w:p>
-      <w:pPr>
-        <w:rPr>
-          <w:sz w:val="20"/>
-          <w:szCs w:val="20"/>
-        </w:rPr>
-      </w:pPr>
-    </w:p>
-    <w:p>
-      <w:pPr>
-        <w:rPr>
-          <w:sz w:val="20"/>
-          <w:szCs w:val="20"/>
-        </w:rPr>
-      </w:pPr>
-    </w:p>
+    <w:p/>
     <w:p>
       <w:pPr>
         <w:rPr>
@@ -2048,7 +2104,7 @@
 </file>
 
 <file path=word/styles.xml><?xml version="1.0" encoding="utf-8"?>
-<w:styles xmlns:mc="http://schemas.openxmlformats.org/markup-compatibility/2006" xmlns:r="http://schemas.openxmlformats.org/officeDocument/2006/relationships" xmlns:w="http://schemas.openxmlformats.org/wordprocessingml/2006/main" xmlns:w14="http://schemas.microsoft.com/office/word/2010/wordml" xmlns:w15="http://schemas.microsoft.com/office/word/2012/wordml" xmlns:w16cex="http://schemas.microsoft.com/office/word/2018/wordml/cex" xmlns:w16cid="http://schemas.microsoft.com/office/word/2016/wordml/cid" xmlns:w16="http://schemas.microsoft.com/office/word/2018/wordml" xmlns:w16du="http://schemas.microsoft.com/office/word/2023/wordml/word16du" xmlns:w16sdtdh="http://schemas.microsoft.com/office/word/2020/wordml/sdtdatahash" xmlns:w16se="http://schemas.microsoft.com/office/word/2015/wordml/symex" mc:Ignorable="w14 w15 w16se w16cid w16 w16cex w16sdtdh w16du">
+<w:styles xmlns:mc="http://schemas.openxmlformats.org/markup-compatibility/2006" xmlns:r="http://schemas.openxmlformats.org/officeDocument/2006/relationships" xmlns:w="http://schemas.openxmlformats.org/wordprocessingml/2006/main" xmlns:w14="http://schemas.microsoft.com/office/word/2010/wordml" xmlns:w15="http://schemas.microsoft.com/office/word/2012/wordml" xmlns:w16cex="http://schemas.microsoft.com/office/word/2018/wordml/cex" xmlns:w16cid="http://schemas.microsoft.com/office/word/2016/wordml/cid" xmlns:w16="http://schemas.microsoft.com/office/word/2018/wordml" xmlns:w16du="http://schemas.microsoft.com/office/word/2023/wordml/word16du" xmlns:w16sdtdh="http://schemas.microsoft.com/office/word/2020/wordml/sdtdatahash" xmlns:w16sdtfl="http://schemas.microsoft.com/office/word/2024/wordml/sdtformatlock" xmlns:w16se="http://schemas.microsoft.com/office/word/2015/wordml/symex" mc:Ignorable="w14 w15 w16se w16cid w16 w16cex w16sdtdh w16sdtfl w16du">
   <w:docDefaults>
     <w:rPrDefault>
       <w:rPr>
@@ -2650,7 +2706,6 @@
   <w:style w:type="character" w:default="1" w:styleId="DefaultParagraphFont">
     <w:name w:val="Default Paragraph Font"/>
     <w:uiPriority w:val="1"/>
-    <w:semiHidden/>
     <w:unhideWhenUsed/>
   </w:style>
   <w:style w:type="table" w:default="1" w:styleId="TableNormal">
@@ -2962,6 +3017,36 @@
       <w:smallCaps/>
       <w:color w:val="0F4761" w:themeColor="accent1" w:themeShade="BF"/>
       <w:spacing w:val="5"/>
+    </w:rPr>
+  </w:style>
+  <w:style w:type="paragraph" w:styleId="HTMLPreformatted">
+    <w:name w:val="HTML Preformatted"/>
+    <w:basedOn w:val="Normal"/>
+    <w:link w:val="HTMLPreformattedChar"/>
+    <w:uiPriority w:val="99"/>
+    <w:semiHidden/>
+    <w:unhideWhenUsed/>
+    <w:rsid w:val="00794FC3"/>
+    <w:pPr>
+      <w:spacing w:after="0" w:line="240" w:lineRule="auto"/>
+    </w:pPr>
+    <w:rPr>
+      <w:rFonts w:ascii="Consolas" w:hAnsi="Consolas"/>
+      <w:sz w:val="20"/>
+      <w:szCs w:val="20"/>
+    </w:rPr>
+  </w:style>
+  <w:style w:type="character" w:customStyle="1" w:styleId="HTMLPreformattedChar">
+    <w:name w:val="HTML Preformatted Char"/>
+    <w:basedOn w:val="DefaultParagraphFont"/>
+    <w:link w:val="HTMLPreformatted"/>
+    <w:uiPriority w:val="99"/>
+    <w:semiHidden/>
+    <w:rsid w:val="00794FC3"/>
+    <w:rPr>
+      <w:rFonts w:ascii="Consolas" w:hAnsi="Consolas"/>
+      <w:sz w:val="20"/>
+      <w:szCs w:val="20"/>
     </w:rPr>
   </w:style>
 </w:styles>

</xml_diff>